<commit_message>
Zmiany w opisie konfiguracji Angulara.
</commit_message>
<xml_diff>
--- a/docs/Konfiguracja Angulara.docx
+++ b/docs/Konfiguracja Angulara.docx
@@ -151,11 +151,17 @@
         <w:t>Następnie pobieramy zmiany z repozytorium</w:t>
       </w:r>
       <w:r>
-        <w:t xml:space="preserve"> (wygenerowany szablon przez </w:t>
+        <w:t xml:space="preserve"> (</w:t>
+      </w:r>
+      <w:r>
+        <w:t xml:space="preserve">wygenerowany szablon przez </w:t>
       </w:r>
       <w:proofErr w:type="spellStart"/>
       <w:r>
-        <w:t>yeomen</w:t>
+        <w:t>yeoma</w:t>
+      </w:r>
+      <w:r>
+        <w:t>n</w:t>
       </w:r>
       <w:proofErr w:type="spellEnd"/>
       <w:r>
@@ -205,25 +211,28 @@
     <w:p/>
     <w:p>
       <w:r>
-        <w:t>Aplikację star</w:t>
+        <w:t xml:space="preserve">Aplikację startujemy używając komendy </w:t>
+      </w:r>
+      <w:r>
+        <w:rPr>
+          <w:i/>
+        </w:rPr>
+        <w:t xml:space="preserve">grunt </w:t>
+      </w:r>
+      <w:proofErr w:type="spellStart"/>
+      <w:r>
+        <w:rPr>
+          <w:i/>
+        </w:rPr>
+        <w:t>serv</w:t>
       </w:r>
       <w:bookmarkStart w:id="0" w:name="_GoBack"/>
       <w:bookmarkEnd w:id="0"/>
       <w:r>
-        <w:t xml:space="preserve">tujemy używając komendy </w:t>
-      </w:r>
-      <w:r>
         <w:rPr>
           <w:i/>
         </w:rPr>
-        <w:t xml:space="preserve">grunt </w:t>
-      </w:r>
-      <w:proofErr w:type="spellStart"/>
-      <w:r>
-        <w:rPr>
-          <w:i/>
-        </w:rPr>
-        <w:t>server</w:t>
+        <w:t>er</w:t>
       </w:r>
       <w:proofErr w:type="spellEnd"/>
     </w:p>

</xml_diff>